<commit_message>
Impex Library Folder + review link
</commit_message>
<xml_diff>
--- a/link_textmaster/documentation/TextMaster_LINK_Integration-SFRA.docx
+++ b/link_textmaster/documentation/TextMaster_LINK_Integration-SFRA.docx
@@ -102,7 +102,7 @@
         <w:rPr>
           <w:rFonts w:asciiTheme="minorHAnsi" w:hAnsiTheme="minorHAnsi" w:cstheme="minorHAnsi"/>
         </w:rPr>
-        <w:t>.5</w:t>
+        <w:t>.6</w:t>
       </w:r>
       <w:r>
         <w:rPr>
@@ -10687,7 +10687,7 @@
             <wp:docPr id="2" name="Image 1">
               <a:extLst xmlns:a="http://schemas.openxmlformats.org/drawingml/2006/main">
                 <a:ext uri="{FF2B5EF4-FFF2-40B4-BE49-F238E27FC236}">
-                  <a16:creationId xmlns:a16="http://schemas.microsoft.com/office/drawing/2014/main" xmlns:w16se="http://schemas.microsoft.com/office/word/2015/wordml/symex" xmlns:w16cid="http://schemas.microsoft.com/office/word/2016/wordml/cid" xmlns:w="http://schemas.openxmlformats.org/wordprocessingml/2006/main" xmlns:w10="urn:schemas-microsoft-com:office:word" xmlns:v="urn:schemas-microsoft-com:vml" xmlns:o="urn:schemas-microsoft-com:office:office" xmlns:am3d="http://schemas.microsoft.com/office/drawing/2017/model3d" xmlns:aink="http://schemas.microsoft.com/office/drawing/2016/ink" xmlns:cx8="http://schemas.microsoft.com/office/drawing/2016/5/14/chartex" xmlns:cx7="http://schemas.microsoft.com/office/drawing/2016/5/13/chartex" xmlns:cx6="http://schemas.microsoft.com/office/drawing/2016/5/12/chartex" xmlns:cx5="http://schemas.microsoft.com/office/drawing/2016/5/11/chartex" xmlns:cx4="http://schemas.microsoft.com/office/drawing/2016/5/10/chartex" xmlns:cx3="http://schemas.microsoft.com/office/drawing/2016/5/9/chartex" xmlns:cx2="http://schemas.microsoft.com/office/drawing/2015/10/21/chartex" xmlns:cx1="http://schemas.microsoft.com/office/drawing/2015/9/8/chartex" xmlns:cx="http://schemas.microsoft.com/office/drawing/2014/chartex" xmlns="" xmlns:ve="http://schemas.openxmlformats.org/markup-compatibility/2006" id="{72FC4098-A9E9-144B-9927-1B23110C8897}"/>
+                  <a16:creationId xmlns:ve="http://schemas.openxmlformats.org/markup-compatibility/2006" xmlns="" xmlns:cx="http://schemas.microsoft.com/office/drawing/2014/chartex" xmlns:cx1="http://schemas.microsoft.com/office/drawing/2015/9/8/chartex" xmlns:cx2="http://schemas.microsoft.com/office/drawing/2015/10/21/chartex" xmlns:cx3="http://schemas.microsoft.com/office/drawing/2016/5/9/chartex" xmlns:cx4="http://schemas.microsoft.com/office/drawing/2016/5/10/chartex" xmlns:cx5="http://schemas.microsoft.com/office/drawing/2016/5/11/chartex" xmlns:cx6="http://schemas.microsoft.com/office/drawing/2016/5/12/chartex" xmlns:cx7="http://schemas.microsoft.com/office/drawing/2016/5/13/chartex" xmlns:cx8="http://schemas.microsoft.com/office/drawing/2016/5/14/chartex" xmlns:aink="http://schemas.microsoft.com/office/drawing/2016/ink" xmlns:am3d="http://schemas.microsoft.com/office/drawing/2017/model3d" xmlns:o="urn:schemas-microsoft-com:office:office" xmlns:v="urn:schemas-microsoft-com:vml" xmlns:w10="urn:schemas-microsoft-com:office:word" xmlns:w="http://schemas.openxmlformats.org/wordprocessingml/2006/main" xmlns:w16cid="http://schemas.microsoft.com/office/word/2016/wordml/cid" xmlns:w16se="http://schemas.microsoft.com/office/word/2015/wordml/symex" xmlns:a16="http://schemas.microsoft.com/office/drawing/2014/main" id="{72FC4098-A9E9-144B-9927-1B23110C8897}"/>
                 </a:ext>
               </a:extLst>
             </wp:docPr>
@@ -10701,7 +10701,7 @@
                     <pic:cNvPr id="2" name="Image 1">
                       <a:extLst>
                         <a:ext uri="{FF2B5EF4-FFF2-40B4-BE49-F238E27FC236}">
-                          <a16:creationId xmlns:a16="http://schemas.microsoft.com/office/drawing/2014/main" xmlns:w16se="http://schemas.microsoft.com/office/word/2015/wordml/symex" xmlns:w16cid="http://schemas.microsoft.com/office/word/2016/wordml/cid" xmlns:w="http://schemas.openxmlformats.org/wordprocessingml/2006/main" xmlns:w10="urn:schemas-microsoft-com:office:word" xmlns:v="urn:schemas-microsoft-com:vml" xmlns:o="urn:schemas-microsoft-com:office:office" xmlns:am3d="http://schemas.microsoft.com/office/drawing/2017/model3d" xmlns:aink="http://schemas.microsoft.com/office/drawing/2016/ink" xmlns:cx8="http://schemas.microsoft.com/office/drawing/2016/5/14/chartex" xmlns:cx7="http://schemas.microsoft.com/office/drawing/2016/5/13/chartex" xmlns:cx6="http://schemas.microsoft.com/office/drawing/2016/5/12/chartex" xmlns:cx5="http://schemas.microsoft.com/office/drawing/2016/5/11/chartex" xmlns:cx4="http://schemas.microsoft.com/office/drawing/2016/5/10/chartex" xmlns:cx3="http://schemas.microsoft.com/office/drawing/2016/5/9/chartex" xmlns:cx2="http://schemas.microsoft.com/office/drawing/2015/10/21/chartex" xmlns:cx1="http://schemas.microsoft.com/office/drawing/2015/9/8/chartex" xmlns:cx="http://schemas.microsoft.com/office/drawing/2014/chartex" xmlns="" xmlns:ve="http://schemas.openxmlformats.org/markup-compatibility/2006" id="{72FC4098-A9E9-144B-9927-1B23110C8897}"/>
+                          <a16:creationId xmlns:ve="http://schemas.openxmlformats.org/markup-compatibility/2006" xmlns="" xmlns:cx="http://schemas.microsoft.com/office/drawing/2014/chartex" xmlns:cx1="http://schemas.microsoft.com/office/drawing/2015/9/8/chartex" xmlns:cx2="http://schemas.microsoft.com/office/drawing/2015/10/21/chartex" xmlns:cx3="http://schemas.microsoft.com/office/drawing/2016/5/9/chartex" xmlns:cx4="http://schemas.microsoft.com/office/drawing/2016/5/10/chartex" xmlns:cx5="http://schemas.microsoft.com/office/drawing/2016/5/11/chartex" xmlns:cx6="http://schemas.microsoft.com/office/drawing/2016/5/12/chartex" xmlns:cx7="http://schemas.microsoft.com/office/drawing/2016/5/13/chartex" xmlns:cx8="http://schemas.microsoft.com/office/drawing/2016/5/14/chartex" xmlns:aink="http://schemas.microsoft.com/office/drawing/2016/ink" xmlns:am3d="http://schemas.microsoft.com/office/drawing/2017/model3d" xmlns:o="urn:schemas-microsoft-com:office:office" xmlns:v="urn:schemas-microsoft-com:vml" xmlns:w10="urn:schemas-microsoft-com:office:word" xmlns:w="http://schemas.openxmlformats.org/wordprocessingml/2006/main" xmlns:w16cid="http://schemas.microsoft.com/office/word/2016/wordml/cid" xmlns:w16se="http://schemas.microsoft.com/office/word/2015/wordml/symex" xmlns:a16="http://schemas.microsoft.com/office/drawing/2014/main" id="{72FC4098-A9E9-144B-9927-1B23110C8897}"/>
                         </a:ext>
                       </a:extLst>
                     </pic:cNvPr>
@@ -12863,7 +12863,7 @@
                 <w:szCs w:val="20"/>
                 <w:lang w:val="en-GB" w:eastAsia="en-GB" w:bidi="ar-SA"/>
               </w:rPr>
-              <w:t>20.5</w:t>
+              <w:t>20.6</w:t>
             </w:r>
             <w:r>
               <w:rPr>
@@ -12910,7 +12910,7 @@
                 <w:szCs w:val="20"/>
                 <w:lang w:val="en-GB" w:eastAsia="en-GB" w:bidi="ar-SA"/>
               </w:rPr>
-              <w:t>16-Dec</w:t>
+              <w:t>24-Jun</w:t>
             </w:r>
             <w:r>
               <w:rPr>
@@ -12920,7 +12920,17 @@
                 <w:szCs w:val="20"/>
                 <w:lang w:val="en-GB" w:eastAsia="en-GB" w:bidi="ar-SA"/>
               </w:rPr>
-              <w:t>-2020</w:t>
+              <w:t>-202</w:t>
+            </w:r>
+            <w:r>
+              <w:rPr>
+                <w:rFonts w:eastAsia="Times New Roman" w:cs="Times New Roman"/>
+                <w:color w:val="000000"/>
+                <w:sz w:val="20"/>
+                <w:szCs w:val="20"/>
+                <w:lang w:val="en-GB" w:eastAsia="en-GB" w:bidi="ar-SA"/>
+              </w:rPr>
+              <w:t>1</w:t>
             </w:r>
           </w:p>
         </w:tc>
@@ -12952,6 +12962,11 @@
           </w:p>
           <w:p>
             <w:pPr>
+              <w:pStyle w:val="ListParagraph"/>
+              <w:numPr>
+                <w:ilvl w:val="0"/>
+                <w:numId w:val="28"/>
+              </w:numPr>
               <w:spacing w:after="0" w:line="240" w:lineRule="auto"/>
               <w:rPr>
                 <w:rFonts w:eastAsia="Times New Roman" w:cs="Times New Roman"/>
@@ -12969,9 +12984,17 @@
                 <w:szCs w:val="20"/>
                 <w:lang w:val="en-GB" w:eastAsia="en-GB" w:bidi="ar-SA"/>
               </w:rPr>
-              <w:t xml:space="preserve">Search </w:t>
-            </w:r>
-            <w:r>
+              <w:t>Export and Import Library Folder</w:t>
+            </w:r>
+          </w:p>
+          <w:p>
+            <w:pPr>
+              <w:pStyle w:val="ListParagraph"/>
+              <w:numPr>
+                <w:ilvl w:val="0"/>
+                <w:numId w:val="28"/>
+              </w:numPr>
+              <w:spacing w:after="0" w:line="240" w:lineRule="auto"/>
               <w:rPr>
                 <w:rFonts w:eastAsia="Times New Roman" w:cs="Times New Roman"/>
                 <w:color w:val="000000"/>
@@ -12979,10 +13002,160 @@
                 <w:szCs w:val="20"/>
                 <w:lang w:val="en-GB" w:eastAsia="en-GB" w:bidi="ar-SA"/>
               </w:rPr>
-              <w:t>products based on product IDs without selecting categories</w:t>
+            </w:pPr>
+            <w:r>
+              <w:rPr>
+                <w:rFonts w:eastAsia="Times New Roman" w:cs="Times New Roman"/>
+                <w:color w:val="000000"/>
+                <w:sz w:val="20"/>
+                <w:szCs w:val="20"/>
+                <w:lang w:val="en-GB" w:eastAsia="en-GB" w:bidi="ar-SA"/>
+              </w:rPr>
+              <w:t>Translated content review link on Dashboard</w:t>
             </w:r>
             <w:bookmarkStart w:id="67" w:name="_GoBack"/>
             <w:bookmarkEnd w:id="67"/>
+          </w:p>
+          <w:p>
+            <w:pPr>
+              <w:pStyle w:val="ListParagraph"/>
+              <w:spacing w:after="0" w:line="240" w:lineRule="auto"/>
+              <w:rPr>
+                <w:rFonts w:eastAsia="Times New Roman" w:cs="Times New Roman"/>
+                <w:color w:val="000000"/>
+                <w:sz w:val="20"/>
+                <w:szCs w:val="20"/>
+                <w:lang w:val="en-GB" w:eastAsia="en-GB" w:bidi="ar-SA"/>
+              </w:rPr>
+            </w:pPr>
+          </w:p>
+        </w:tc>
+      </w:tr>
+      <w:tr>
+        <w:trPr>
+          <w:trHeight w:val="509"/>
+        </w:trPr>
+        <w:tc>
+          <w:tcPr>
+            <w:tcW w:w="1307" w:type="dxa"/>
+            <w:tcBorders>
+              <w:top w:val="single" w:sz="4" w:space="0" w:color="auto"/>
+              <w:left w:val="single" w:sz="4" w:space="0" w:color="auto"/>
+              <w:bottom w:val="single" w:sz="4" w:space="0" w:color="auto"/>
+              <w:right w:val="single" w:sz="4" w:space="0" w:color="auto"/>
+            </w:tcBorders>
+            <w:shd w:val="clear" w:color="auto" w:fill="auto"/>
+            <w:noWrap/>
+            <w:vAlign w:val="center"/>
+            <w:hideMark/>
+          </w:tcPr>
+          <w:p>
+            <w:pPr>
+              <w:spacing w:after="0" w:line="240" w:lineRule="auto"/>
+              <w:rPr>
+                <w:rFonts w:eastAsia="Times New Roman" w:cs="Times New Roman"/>
+                <w:color w:val="000000"/>
+                <w:sz w:val="20"/>
+                <w:szCs w:val="20"/>
+                <w:lang w:val="en-GB" w:eastAsia="en-GB" w:bidi="ar-SA"/>
+              </w:rPr>
+            </w:pPr>
+            <w:r>
+              <w:rPr>
+                <w:rFonts w:eastAsia="Times New Roman" w:cs="Times New Roman"/>
+                <w:color w:val="000000"/>
+                <w:sz w:val="20"/>
+                <w:szCs w:val="20"/>
+                <w:lang w:val="en-GB" w:eastAsia="en-GB" w:bidi="ar-SA"/>
+              </w:rPr>
+              <w:t>20.5.0</w:t>
+            </w:r>
+          </w:p>
+        </w:tc>
+        <w:tc>
+          <w:tcPr>
+            <w:tcW w:w="1697" w:type="dxa"/>
+            <w:tcBorders>
+              <w:top w:val="single" w:sz="4" w:space="0" w:color="auto"/>
+              <w:left w:val="single" w:sz="4" w:space="0" w:color="auto"/>
+              <w:bottom w:val="single" w:sz="4" w:space="0" w:color="auto"/>
+              <w:right w:val="single" w:sz="4" w:space="0" w:color="auto"/>
+            </w:tcBorders>
+            <w:shd w:val="clear" w:color="auto" w:fill="auto"/>
+            <w:noWrap/>
+            <w:vAlign w:val="center"/>
+            <w:hideMark/>
+          </w:tcPr>
+          <w:p>
+            <w:pPr>
+              <w:spacing w:after="0" w:line="240" w:lineRule="auto"/>
+              <w:rPr>
+                <w:rFonts w:eastAsia="Times New Roman" w:cs="Times New Roman"/>
+                <w:color w:val="000000"/>
+                <w:sz w:val="20"/>
+                <w:szCs w:val="20"/>
+                <w:lang w:val="en-GB" w:eastAsia="en-GB" w:bidi="ar-SA"/>
+              </w:rPr>
+            </w:pPr>
+            <w:r>
+              <w:rPr>
+                <w:rFonts w:eastAsia="Times New Roman" w:cs="Times New Roman"/>
+                <w:color w:val="000000"/>
+                <w:sz w:val="20"/>
+                <w:szCs w:val="20"/>
+                <w:lang w:val="en-GB" w:eastAsia="en-GB" w:bidi="ar-SA"/>
+              </w:rPr>
+              <w:t>16-Dec-2020</w:t>
+            </w:r>
+          </w:p>
+        </w:tc>
+        <w:tc>
+          <w:tcPr>
+            <w:tcW w:w="6167" w:type="dxa"/>
+            <w:tcBorders>
+              <w:top w:val="single" w:sz="4" w:space="0" w:color="auto"/>
+              <w:left w:val="single" w:sz="4" w:space="0" w:color="auto"/>
+              <w:bottom w:val="single" w:sz="4" w:space="0" w:color="auto"/>
+              <w:right w:val="single" w:sz="4" w:space="0" w:color="auto"/>
+            </w:tcBorders>
+            <w:shd w:val="clear" w:color="auto" w:fill="auto"/>
+            <w:noWrap/>
+            <w:vAlign w:val="center"/>
+            <w:hideMark/>
+          </w:tcPr>
+          <w:p>
+            <w:pPr>
+              <w:spacing w:after="0" w:line="240" w:lineRule="auto"/>
+              <w:rPr>
+                <w:rFonts w:eastAsia="Times New Roman" w:cs="Times New Roman"/>
+                <w:color w:val="000000"/>
+                <w:sz w:val="20"/>
+                <w:szCs w:val="20"/>
+                <w:lang w:val="en-GB" w:eastAsia="en-GB" w:bidi="ar-SA"/>
+              </w:rPr>
+            </w:pPr>
+          </w:p>
+          <w:p>
+            <w:pPr>
+              <w:spacing w:after="0" w:line="240" w:lineRule="auto"/>
+              <w:rPr>
+                <w:rFonts w:eastAsia="Times New Roman" w:cs="Times New Roman"/>
+                <w:color w:val="000000"/>
+                <w:sz w:val="20"/>
+                <w:szCs w:val="20"/>
+                <w:lang w:val="en-GB" w:eastAsia="en-GB" w:bidi="ar-SA"/>
+              </w:rPr>
+            </w:pPr>
+            <w:r>
+              <w:rPr>
+                <w:rFonts w:eastAsia="Times New Roman" w:cs="Times New Roman"/>
+                <w:color w:val="000000"/>
+                <w:sz w:val="20"/>
+                <w:szCs w:val="20"/>
+                <w:lang w:val="en-GB" w:eastAsia="en-GB" w:bidi="ar-SA"/>
+              </w:rPr>
+              <w:t>Search products based on product IDs without selecting categories</w:t>
+            </w:r>
           </w:p>
           <w:p>
             <w:pPr>
@@ -22033,7 +22206,7 @@
 </file>
 
 <file path=customXml/itemProps1.xml><?xml version="1.0" encoding="utf-8"?>
-<ds:datastoreItem xmlns:ds="http://schemas.openxmlformats.org/officeDocument/2006/customXml" ds:itemID="{2CF90458-2042-D54F-AC1A-A7EC628449A0}">
+<ds:datastoreItem xmlns:ds="http://schemas.openxmlformats.org/officeDocument/2006/customXml" ds:itemID="{B1DF6092-9835-354D-A059-FFEC33888C9F}">
   <ds:schemaRefs>
     <ds:schemaRef ds:uri="http://schemas.openxmlformats.org/officeDocument/2006/bibliography"/>
   </ds:schemaRefs>
@@ -22041,7 +22214,7 @@
 </file>
 
 <file path=customXml/itemProps2.xml><?xml version="1.0" encoding="utf-8"?>
-<ds:datastoreItem xmlns:ds="http://schemas.openxmlformats.org/officeDocument/2006/customXml" ds:itemID="{D39D7604-20AB-A84E-8E5F-524641F2786A}">
+<ds:datastoreItem xmlns:ds="http://schemas.openxmlformats.org/officeDocument/2006/customXml" ds:itemID="{C3E0D137-494A-7F42-9DE4-8177606FB0AF}">
   <ds:schemaRefs>
     <ds:schemaRef ds:uri="http://schemas.openxmlformats.org/officeDocument/2006/bibliography"/>
   </ds:schemaRefs>
@@ -22049,7 +22222,7 @@
 </file>
 
 <file path=customXml/itemProps3.xml><?xml version="1.0" encoding="utf-8"?>
-<ds:datastoreItem xmlns:ds="http://schemas.openxmlformats.org/officeDocument/2006/customXml" ds:itemID="{EF66DFCC-E0EC-BF42-8B2E-312AD27CD00C}">
+<ds:datastoreItem xmlns:ds="http://schemas.openxmlformats.org/officeDocument/2006/customXml" ds:itemID="{7A54B0F4-CB01-8149-8921-D8A91B039053}">
   <ds:schemaRefs>
     <ds:schemaRef ds:uri="http://schemas.openxmlformats.org/officeDocument/2006/bibliography"/>
   </ds:schemaRefs>
@@ -22057,7 +22230,7 @@
 </file>
 
 <file path=customXml/itemProps4.xml><?xml version="1.0" encoding="utf-8"?>
-<ds:datastoreItem xmlns:ds="http://schemas.openxmlformats.org/officeDocument/2006/customXml" ds:itemID="{B1DF6092-9835-354D-A059-FFEC33888C9F}">
+<ds:datastoreItem xmlns:ds="http://schemas.openxmlformats.org/officeDocument/2006/customXml" ds:itemID="{F74E6CBF-E9D6-A044-8BF8-938FB7DACAAB}">
   <ds:schemaRefs>
     <ds:schemaRef ds:uri="http://schemas.openxmlformats.org/officeDocument/2006/bibliography"/>
   </ds:schemaRefs>

</xml_diff>

<commit_message>
CTA link correction on page components custom cache
</commit_message>
<xml_diff>
--- a/link_textmaster/documentation/TextMaster_LINK_Integration-SFRA.docx
+++ b/link_textmaster/documentation/TextMaster_LINK_Integration-SFRA.docx
@@ -44,12 +44,12 @@
           <wp:inline distB="0" distT="0" distL="0" distR="0">
             <wp:extent cx="6682963" cy="1462285"/>
             <wp:effectExtent b="0" l="0" r="0" t="0"/>
-            <wp:docPr id="3" name="image8.png"/>
+            <wp:docPr id="3" name="image6.png"/>
             <a:graphic>
               <a:graphicData uri="http://schemas.openxmlformats.org/drawingml/2006/picture">
                 <pic:pic>
                   <pic:nvPicPr>
-                    <pic:cNvPr id="0" name="image8.png"/>
+                    <pic:cNvPr id="0" name="image6.png"/>
                     <pic:cNvPicPr preferRelativeResize="0"/>
                   </pic:nvPicPr>
                   <pic:blipFill>
@@ -162,7 +162,7 @@
           <w:szCs w:val="24"/>
           <w:rtl w:val="0"/>
         </w:rPr>
-        <w:t xml:space="preserve">1</w:t>
+        <w:t xml:space="preserve">2</w:t>
       </w:r>
       <w:r>
         <w:rPr>
@@ -243,12 +243,12 @@
             <wp:extent cx="5947410" cy="1447800"/>
             <wp:effectExtent b="0" l="0" r="0" t="0"/>
             <wp:wrapNone/>
-            <wp:docPr id="4" name="image7.png"/>
+            <wp:docPr id="4" name="image2.png"/>
             <a:graphic>
               <a:graphicData uri="http://schemas.openxmlformats.org/drawingml/2006/picture">
                 <pic:pic>
                   <pic:nvPicPr>
-                    <pic:cNvPr id="0" name="image7.png"/>
+                    <pic:cNvPr id="0" name="image2.png"/>
                     <pic:cNvPicPr preferRelativeResize="0"/>
                   </pic:nvPicPr>
                   <pic:blipFill>
@@ -8657,12 +8657,12 @@
           <wp:inline distB="0" distT="0" distL="0" distR="0">
             <wp:extent cx="6130290" cy="2669540"/>
             <wp:effectExtent b="0" l="0" r="0" t="0"/>
-            <wp:docPr descr="A screenshot of a social media post&#10;&#10;Description automatically generated" id="5" name="image6.png"/>
+            <wp:docPr descr="A screenshot of a social media post&#10;&#10;Description automatically generated" id="5" name="image4.png"/>
             <a:graphic>
               <a:graphicData uri="http://schemas.openxmlformats.org/drawingml/2006/picture">
                 <pic:pic>
                   <pic:nvPicPr>
-                    <pic:cNvPr descr="A screenshot of a social media post&#10;&#10;Description automatically generated" id="0" name="image6.png"/>
+                    <pic:cNvPr descr="A screenshot of a social media post&#10;&#10;Description automatically generated" id="0" name="image4.png"/>
                     <pic:cNvPicPr preferRelativeResize="0"/>
                   </pic:nvPicPr>
                   <pic:blipFill>
@@ -9292,12 +9292,12 @@
           <wp:inline distB="0" distT="0" distL="0" distR="0">
             <wp:extent cx="6278880" cy="1607820"/>
             <wp:effectExtent b="0" l="0" r="0" t="0"/>
-            <wp:docPr id="7" name="image1.png"/>
+            <wp:docPr id="7" name="image11.png"/>
             <a:graphic>
               <a:graphicData uri="http://schemas.openxmlformats.org/drawingml/2006/picture">
                 <pic:pic>
                   <pic:nvPicPr>
-                    <pic:cNvPr id="0" name="image1.png"/>
+                    <pic:cNvPr id="0" name="image11.png"/>
                     <pic:cNvPicPr preferRelativeResize="0"/>
                   </pic:nvPicPr>
                   <pic:blipFill>
@@ -9552,12 +9552,12 @@
           <wp:inline distB="0" distT="0" distL="0" distR="0">
             <wp:extent cx="3935730" cy="5376812"/>
             <wp:effectExtent b="0" l="0" r="0" t="0"/>
-            <wp:docPr id="6" name="image3.png"/>
+            <wp:docPr id="6" name="image12.png"/>
             <a:graphic>
               <a:graphicData uri="http://schemas.openxmlformats.org/drawingml/2006/picture">
                 <pic:pic>
                   <pic:nvPicPr>
-                    <pic:cNvPr id="0" name="image3.png"/>
+                    <pic:cNvPr id="0" name="image12.png"/>
                     <pic:cNvPicPr preferRelativeResize="0"/>
                   </pic:nvPicPr>
                   <pic:blipFill>
@@ -10029,12 +10029,12 @@
           <wp:inline distB="0" distT="0" distL="0" distR="0">
             <wp:extent cx="6286500" cy="2837815"/>
             <wp:effectExtent b="0" l="0" r="0" t="0"/>
-            <wp:docPr descr="A screenshot of a social media post&#10;&#10;Description automatically generated" id="9" name="image15.png"/>
+            <wp:docPr descr="A screenshot of a social media post&#10;&#10;Description automatically generated" id="9" name="image7.png"/>
             <a:graphic>
               <a:graphicData uri="http://schemas.openxmlformats.org/drawingml/2006/picture">
                 <pic:pic>
                   <pic:nvPicPr>
-                    <pic:cNvPr descr="A screenshot of a social media post&#10;&#10;Description automatically generated" id="0" name="image15.png"/>
+                    <pic:cNvPr descr="A screenshot of a social media post&#10;&#10;Description automatically generated" id="0" name="image7.png"/>
                     <pic:cNvPicPr preferRelativeResize="0"/>
                   </pic:nvPicPr>
                   <pic:blipFill>
@@ -11161,12 +11161,12 @@
           <wp:inline distB="0" distT="0" distL="0" distR="0">
             <wp:extent cx="6286500" cy="2790825"/>
             <wp:effectExtent b="0" l="0" r="0" t="0"/>
-            <wp:docPr descr="A screenshot of a social media post&#10;&#10;Description automatically generated" id="8" name="image5.png"/>
+            <wp:docPr descr="A screenshot of a social media post&#10;&#10;Description automatically generated" id="8" name="image17.png"/>
             <a:graphic>
               <a:graphicData uri="http://schemas.openxmlformats.org/drawingml/2006/picture">
                 <pic:pic>
                   <pic:nvPicPr>
-                    <pic:cNvPr descr="A screenshot of a social media post&#10;&#10;Description automatically generated" id="0" name="image5.png"/>
+                    <pic:cNvPr descr="A screenshot of a social media post&#10;&#10;Description automatically generated" id="0" name="image17.png"/>
                     <pic:cNvPicPr preferRelativeResize="0"/>
                   </pic:nvPicPr>
                   <pic:blipFill>
@@ -11766,12 +11766,12 @@
           <wp:inline distB="0" distT="0" distL="0" distR="0">
             <wp:extent cx="6286500" cy="2524355"/>
             <wp:effectExtent b="0" l="0" r="0" t="0"/>
-            <wp:docPr id="11" name="image4.png"/>
+            <wp:docPr id="11" name="image5.png"/>
             <a:graphic>
               <a:graphicData uri="http://schemas.openxmlformats.org/drawingml/2006/picture">
                 <pic:pic>
                   <pic:nvPicPr>
-                    <pic:cNvPr id="0" name="image4.png"/>
+                    <pic:cNvPr id="0" name="image5.png"/>
                     <pic:cNvPicPr preferRelativeResize="0"/>
                   </pic:nvPicPr>
                   <pic:blipFill>
@@ -12032,12 +12032,12 @@
           <wp:inline distB="0" distT="0" distL="0" distR="0">
             <wp:extent cx="2081335" cy="1096170"/>
             <wp:effectExtent b="0" l="0" r="0" t="0"/>
-            <wp:docPr id="10" name="image10.png"/>
+            <wp:docPr id="10" name="image16.png"/>
             <a:graphic>
               <a:graphicData uri="http://schemas.openxmlformats.org/drawingml/2006/picture">
                 <pic:pic>
                   <pic:nvPicPr>
-                    <pic:cNvPr id="0" name="image10.png"/>
+                    <pic:cNvPr id="0" name="image16.png"/>
                     <pic:cNvPicPr preferRelativeResize="0"/>
                   </pic:nvPicPr>
                   <pic:blipFill>
@@ -12738,12 +12738,12 @@
           <wp:inline distB="0" distT="0" distL="0" distR="0">
             <wp:extent cx="6282690" cy="2807970"/>
             <wp:effectExtent b="0" l="0" r="0" t="0"/>
-            <wp:docPr id="13" name="image17.png"/>
+            <wp:docPr id="13" name="image15.png"/>
             <a:graphic>
               <a:graphicData uri="http://schemas.openxmlformats.org/drawingml/2006/picture">
                 <pic:pic>
                   <pic:nvPicPr>
-                    <pic:cNvPr id="0" name="image17.png"/>
+                    <pic:cNvPr id="0" name="image15.png"/>
                     <pic:cNvPicPr preferRelativeResize="0"/>
                   </pic:nvPicPr>
                   <pic:blipFill>
@@ -13457,12 +13457,12 @@
           <wp:inline distB="0" distT="0" distL="0" distR="0">
             <wp:extent cx="6269218" cy="4046220"/>
             <wp:effectExtent b="0" l="0" r="0" t="0"/>
-            <wp:docPr id="12" name="image2.png"/>
+            <wp:docPr id="12" name="image14.png"/>
             <a:graphic>
               <a:graphicData uri="http://schemas.openxmlformats.org/drawingml/2006/picture">
                 <pic:pic>
                   <pic:nvPicPr>
-                    <pic:cNvPr id="0" name="image2.png"/>
+                    <pic:cNvPr id="0" name="image14.png"/>
                     <pic:cNvPicPr preferRelativeResize="0"/>
                   </pic:nvPicPr>
                   <pic:blipFill>
@@ -13618,12 +13618,12 @@
             <wp:extent cx="520505" cy="260253"/>
             <wp:effectExtent b="0" l="0" r="0" t="0"/>
             <wp:wrapNone/>
-            <wp:docPr id="18" name="image11.png"/>
+            <wp:docPr id="18" name="image10.png"/>
             <a:graphic>
               <a:graphicData uri="http://schemas.openxmlformats.org/drawingml/2006/picture">
                 <pic:pic>
                   <pic:nvPicPr>
-                    <pic:cNvPr id="0" name="image11.png"/>
+                    <pic:cNvPr id="0" name="image10.png"/>
                     <pic:cNvPicPr preferRelativeResize="0"/>
                   </pic:nvPicPr>
                   <pic:blipFill>
@@ -13824,12 +13824,12 @@
           <wp:inline distB="0" distT="0" distL="0" distR="0">
             <wp:extent cx="4751069" cy="2640308"/>
             <wp:effectExtent b="0" l="0" r="0" t="0"/>
-            <wp:docPr id="14" name="image16.png"/>
+            <wp:docPr id="14" name="image1.png"/>
             <a:graphic>
               <a:graphicData uri="http://schemas.openxmlformats.org/drawingml/2006/picture">
                 <pic:pic>
                   <pic:nvPicPr>
-                    <pic:cNvPr id="0" name="image16.png"/>
+                    <pic:cNvPr id="0" name="image1.png"/>
                     <pic:cNvPicPr preferRelativeResize="0"/>
                   </pic:nvPicPr>
                   <pic:blipFill>
@@ -14116,12 +14116,12 @@
           <wp:inline distB="0" distT="0" distL="0" distR="0">
             <wp:extent cx="6286500" cy="2426970"/>
             <wp:effectExtent b="0" l="0" r="0" t="0"/>
-            <wp:docPr id="15" name="image12.png"/>
+            <wp:docPr id="15" name="image9.png"/>
             <a:graphic>
               <a:graphicData uri="http://schemas.openxmlformats.org/drawingml/2006/picture">
                 <pic:pic>
                   <pic:nvPicPr>
-                    <pic:cNvPr id="0" name="image12.png"/>
+                    <pic:cNvPr id="0" name="image9.png"/>
                     <pic:cNvPicPr preferRelativeResize="0"/>
                   </pic:nvPicPr>
                   <pic:blipFill>
@@ -14678,12 +14678,12 @@
           <wp:inline distB="0" distT="0" distL="0" distR="0">
             <wp:extent cx="5943598" cy="3429681"/>
             <wp:effectExtent b="0" l="0" r="0" t="0"/>
-            <wp:docPr id="16" name="image14.png"/>
+            <wp:docPr id="16" name="image13.png"/>
             <a:graphic>
               <a:graphicData uri="http://schemas.openxmlformats.org/drawingml/2006/picture">
                 <pic:pic>
                   <pic:nvPicPr>
-                    <pic:cNvPr id="0" name="image14.png"/>
+                    <pic:cNvPr id="0" name="image13.png"/>
                     <pic:cNvPicPr preferRelativeResize="0"/>
                   </pic:nvPicPr>
                   <pic:blipFill>
@@ -14882,12 +14882,12 @@
           <wp:inline distB="0" distT="0" distL="0" distR="0">
             <wp:extent cx="6286500" cy="806450"/>
             <wp:effectExtent b="0" l="0" r="0" t="0"/>
-            <wp:docPr descr="Capture.JPG" id="17" name="image13.jpg"/>
+            <wp:docPr descr="Capture.JPG" id="17" name="image3.jpg"/>
             <a:graphic>
               <a:graphicData uri="http://schemas.openxmlformats.org/drawingml/2006/picture">
                 <pic:pic>
                   <pic:nvPicPr>
-                    <pic:cNvPr descr="Capture.JPG" id="0" name="image13.jpg"/>
+                    <pic:cNvPr descr="Capture.JPG" id="0" name="image3.jpg"/>
                     <pic:cNvPicPr preferRelativeResize="0"/>
                   </pic:nvPicPr>
                   <pic:blipFill>
@@ -15930,12 +15930,106 @@
                 <w:szCs w:val="20"/>
                 <w:rtl w:val="0"/>
               </w:rPr>
-              <w:t xml:space="preserve">24.1.1</w:t>
+              <w:t xml:space="preserve">24.1.2</w:t>
             </w:r>
             <w:r>
               <w:rPr>
                 <w:rtl w:val="0"/>
               </w:rPr>
+            </w:r>
+          </w:p>
+        </w:tc>
+        <w:tc>
+          <w:tcPr>
+            <w:tcBorders>
+              <w:top w:color="000000" w:space="0" w:sz="4" w:val="single"/>
+              <w:left w:color="000000" w:space="0" w:sz="4" w:val="single"/>
+              <w:bottom w:color="000000" w:space="0" w:sz="4" w:val="single"/>
+              <w:right w:color="000000" w:space="0" w:sz="4" w:val="single"/>
+            </w:tcBorders>
+            <w:shd w:fill="auto" w:val="clear"/>
+            <w:vAlign w:val="center"/>
+          </w:tcPr>
+          <w:p>
+            <w:pPr>
+              <w:spacing w:after="0" w:line="240" w:lineRule="auto"/>
+              <w:rPr>
+                <w:sz w:val="20"/>
+                <w:szCs w:val="20"/>
+              </w:rPr>
+            </w:pPr>
+            <w:r>
+              <w:rPr>
+                <w:sz w:val="20"/>
+                <w:szCs w:val="20"/>
+                <w:rtl w:val="0"/>
+              </w:rPr>
+              <w:t xml:space="preserve">04-Mar-2024</w:t>
+            </w:r>
+          </w:p>
+        </w:tc>
+        <w:tc>
+          <w:tcPr>
+            <w:tcBorders>
+              <w:top w:color="000000" w:space="0" w:sz="4" w:val="single"/>
+              <w:left w:color="000000" w:space="0" w:sz="4" w:val="single"/>
+              <w:bottom w:color="000000" w:space="0" w:sz="4" w:val="single"/>
+              <w:right w:color="000000" w:space="0" w:sz="4" w:val="single"/>
+            </w:tcBorders>
+            <w:shd w:fill="auto" w:val="clear"/>
+            <w:vAlign w:val="center"/>
+          </w:tcPr>
+          <w:p>
+            <w:pPr>
+              <w:spacing w:after="0" w:line="240" w:lineRule="auto"/>
+              <w:rPr>
+                <w:sz w:val="20"/>
+                <w:szCs w:val="20"/>
+              </w:rPr>
+            </w:pPr>
+            <w:r>
+              <w:rPr>
+                <w:sz w:val="20"/>
+                <w:szCs w:val="20"/>
+                <w:rtl w:val="0"/>
+              </w:rPr>
+              <w:t xml:space="preserve">* CTA link correction on page components custom cache</w:t>
+            </w:r>
+          </w:p>
+        </w:tc>
+      </w:tr>
+      <w:tr>
+        <w:trPr>
+          <w:cantSplit w:val="0"/>
+          <w:trHeight w:val="509" w:hRule="atLeast"/>
+          <w:tblHeader w:val="0"/>
+        </w:trPr>
+        <w:tc>
+          <w:tcPr>
+            <w:tcBorders>
+              <w:top w:color="000000" w:space="0" w:sz="4" w:val="single"/>
+              <w:left w:color="000000" w:space="0" w:sz="4" w:val="single"/>
+              <w:bottom w:color="000000" w:space="0" w:sz="4" w:val="single"/>
+              <w:right w:color="000000" w:space="0" w:sz="4" w:val="single"/>
+            </w:tcBorders>
+            <w:shd w:fill="auto" w:val="clear"/>
+            <w:vAlign w:val="center"/>
+          </w:tcPr>
+          <w:p>
+            <w:pPr>
+              <w:spacing w:after="0" w:line="240" w:lineRule="auto"/>
+              <w:rPr>
+                <w:sz w:val="20"/>
+                <w:szCs w:val="20"/>
+              </w:rPr>
+            </w:pPr>
+            <w:r>
+              <w:rPr>
+                <w:sz w:val="20"/>
+                <w:szCs w:val="20"/>
+                <w:rtl w:val="0"/>
+              </w:rPr>
+              <w:t xml:space="preserve">24.1.1</w:t>
             </w:r>
           </w:p>
         </w:tc>
@@ -20016,12 +20110,12 @@
           <wp:extent cx="2095500" cy="431800"/>
           <wp:effectExtent b="0" l="0" r="0" t="0"/>
           <wp:wrapNone/>
-          <wp:docPr id="2" name="image9.png"/>
+          <wp:docPr id="2" name="image8.png"/>
           <a:graphic>
             <a:graphicData uri="http://schemas.openxmlformats.org/drawingml/2006/picture">
               <pic:pic>
                 <pic:nvPicPr>
-                  <pic:cNvPr id="0" name="image9.png"/>
+                  <pic:cNvPr id="0" name="image8.png"/>
                   <pic:cNvPicPr preferRelativeResize="0"/>
                 </pic:nvPicPr>
                 <pic:blipFill>
@@ -20189,12 +20283,12 @@
           <wp:extent cx="2095500" cy="431800"/>
           <wp:effectExtent b="0" l="0" r="0" t="0"/>
           <wp:wrapNone/>
-          <wp:docPr id="1" name="image9.png"/>
+          <wp:docPr id="1" name="image8.png"/>
           <a:graphic>
             <a:graphicData uri="http://schemas.openxmlformats.org/drawingml/2006/picture">
               <pic:pic>
                 <pic:nvPicPr>
-                  <pic:cNvPr id="0" name="image9.png"/>
+                  <pic:cNvPr id="0" name="image8.png"/>
                   <pic:cNvPicPr preferRelativeResize="0"/>
                 </pic:nvPicPr>
                 <pic:blipFill>

</xml_diff>

<commit_message>
Import callback is generalised
Callback URLs are now adding to document while creating documents
</commit_message>
<xml_diff>
--- a/link_textmaster/documentation/TextMaster_LINK_Integration-SFRA.docx
+++ b/link_textmaster/documentation/TextMaster_LINK_Integration-SFRA.docx
@@ -44,12 +44,12 @@
           <wp:inline distB="0" distT="0" distL="0" distR="0">
             <wp:extent cx="6682963" cy="1462285"/>
             <wp:effectExtent b="0" l="0" r="0" t="0"/>
-            <wp:docPr id="3" name="image1.png"/>
+            <wp:docPr id="3" name="image4.png"/>
             <a:graphic>
               <a:graphicData uri="http://schemas.openxmlformats.org/drawingml/2006/picture">
                 <pic:pic>
                   <pic:nvPicPr>
-                    <pic:cNvPr id="0" name="image1.png"/>
+                    <pic:cNvPr id="0" name="image4.png"/>
                     <pic:cNvPicPr preferRelativeResize="0"/>
                   </pic:nvPicPr>
                   <pic:blipFill>
@@ -189,7 +189,7 @@
           <w:szCs w:val="24"/>
           <w:rtl w:val="0"/>
         </w:rPr>
-        <w:t xml:space="preserve">1</w:t>
+        <w:t xml:space="preserve">2</w:t>
       </w:r>
       <w:r>
         <w:rPr>
@@ -270,12 +270,12 @@
             <wp:extent cx="5947410" cy="1447800"/>
             <wp:effectExtent b="0" l="0" r="0" t="0"/>
             <wp:wrapNone/>
-            <wp:docPr id="4" name="image4.png"/>
+            <wp:docPr id="4" name="image3.png"/>
             <a:graphic>
               <a:graphicData uri="http://schemas.openxmlformats.org/drawingml/2006/picture">
                 <pic:pic>
                   <pic:nvPicPr>
-                    <pic:cNvPr id="0" name="image4.png"/>
+                    <pic:cNvPr id="0" name="image3.png"/>
                     <pic:cNvPicPr preferRelativeResize="0"/>
                   </pic:nvPicPr>
                   <pic:blipFill>
@@ -8684,12 +8684,12 @@
           <wp:inline distB="0" distT="0" distL="0" distR="0">
             <wp:extent cx="6130290" cy="2669540"/>
             <wp:effectExtent b="0" l="0" r="0" t="0"/>
-            <wp:docPr descr="A screenshot of a social media post&#10;&#10;Description automatically generated" id="5" name="image10.png"/>
+            <wp:docPr descr="A screenshot of a social media post&#10;&#10;Description automatically generated" id="5" name="image14.png"/>
             <a:graphic>
               <a:graphicData uri="http://schemas.openxmlformats.org/drawingml/2006/picture">
                 <pic:pic>
                   <pic:nvPicPr>
-                    <pic:cNvPr descr="A screenshot of a social media post&#10;&#10;Description automatically generated" id="0" name="image10.png"/>
+                    <pic:cNvPr descr="A screenshot of a social media post&#10;&#10;Description automatically generated" id="0" name="image14.png"/>
                     <pic:cNvPicPr preferRelativeResize="0"/>
                   </pic:nvPicPr>
                   <pic:blipFill>
@@ -9319,12 +9319,12 @@
           <wp:inline distB="0" distT="0" distL="0" distR="0">
             <wp:extent cx="6278880" cy="1607820"/>
             <wp:effectExtent b="0" l="0" r="0" t="0"/>
-            <wp:docPr id="7" name="image12.png"/>
+            <wp:docPr id="7" name="image7.png"/>
             <a:graphic>
               <a:graphicData uri="http://schemas.openxmlformats.org/drawingml/2006/picture">
                 <pic:pic>
                   <pic:nvPicPr>
-                    <pic:cNvPr id="0" name="image12.png"/>
+                    <pic:cNvPr id="0" name="image7.png"/>
                     <pic:cNvPicPr preferRelativeResize="0"/>
                   </pic:nvPicPr>
                   <pic:blipFill>
@@ -9579,12 +9579,12 @@
           <wp:inline distB="0" distT="0" distL="0" distR="0">
             <wp:extent cx="3935730" cy="5376812"/>
             <wp:effectExtent b="0" l="0" r="0" t="0"/>
-            <wp:docPr id="6" name="image13.png"/>
+            <wp:docPr id="6" name="image10.png"/>
             <a:graphic>
               <a:graphicData uri="http://schemas.openxmlformats.org/drawingml/2006/picture">
                 <pic:pic>
                   <pic:nvPicPr>
-                    <pic:cNvPr id="0" name="image13.png"/>
+                    <pic:cNvPr id="0" name="image10.png"/>
                     <pic:cNvPicPr preferRelativeResize="0"/>
                   </pic:nvPicPr>
                   <pic:blipFill>
@@ -10056,12 +10056,12 @@
           <wp:inline distB="0" distT="0" distL="0" distR="0">
             <wp:extent cx="6286500" cy="2837815"/>
             <wp:effectExtent b="0" l="0" r="0" t="0"/>
-            <wp:docPr descr="A screenshot of a social media post&#10;&#10;Description automatically generated" id="9" name="image15.png"/>
+            <wp:docPr descr="A screenshot of a social media post&#10;&#10;Description automatically generated" id="9" name="image17.png"/>
             <a:graphic>
               <a:graphicData uri="http://schemas.openxmlformats.org/drawingml/2006/picture">
                 <pic:pic>
                   <pic:nvPicPr>
-                    <pic:cNvPr descr="A screenshot of a social media post&#10;&#10;Description automatically generated" id="0" name="image15.png"/>
+                    <pic:cNvPr descr="A screenshot of a social media post&#10;&#10;Description automatically generated" id="0" name="image17.png"/>
                     <pic:cNvPicPr preferRelativeResize="0"/>
                   </pic:nvPicPr>
                   <pic:blipFill>
@@ -11188,12 +11188,12 @@
           <wp:inline distB="0" distT="0" distL="0" distR="0">
             <wp:extent cx="6286500" cy="2790825"/>
             <wp:effectExtent b="0" l="0" r="0" t="0"/>
-            <wp:docPr descr="A screenshot of a social media post&#10;&#10;Description automatically generated" id="8" name="image14.png"/>
+            <wp:docPr descr="A screenshot of a social media post&#10;&#10;Description automatically generated" id="8" name="image15.png"/>
             <a:graphic>
               <a:graphicData uri="http://schemas.openxmlformats.org/drawingml/2006/picture">
                 <pic:pic>
                   <pic:nvPicPr>
-                    <pic:cNvPr descr="A screenshot of a social media post&#10;&#10;Description automatically generated" id="0" name="image14.png"/>
+                    <pic:cNvPr descr="A screenshot of a social media post&#10;&#10;Description automatically generated" id="0" name="image15.png"/>
                     <pic:cNvPicPr preferRelativeResize="0"/>
                   </pic:nvPicPr>
                   <pic:blipFill>
@@ -11793,12 +11793,12 @@
           <wp:inline distB="0" distT="0" distL="0" distR="0">
             <wp:extent cx="6286500" cy="2524355"/>
             <wp:effectExtent b="0" l="0" r="0" t="0"/>
-            <wp:docPr id="11" name="image11.png"/>
+            <wp:docPr id="11" name="image8.png"/>
             <a:graphic>
               <a:graphicData uri="http://schemas.openxmlformats.org/drawingml/2006/picture">
                 <pic:pic>
                   <pic:nvPicPr>
-                    <pic:cNvPr id="0" name="image11.png"/>
+                    <pic:cNvPr id="0" name="image8.png"/>
                     <pic:cNvPicPr preferRelativeResize="0"/>
                   </pic:nvPicPr>
                   <pic:blipFill>
@@ -12059,12 +12059,12 @@
           <wp:inline distB="0" distT="0" distL="0" distR="0">
             <wp:extent cx="2081335" cy="1096170"/>
             <wp:effectExtent b="0" l="0" r="0" t="0"/>
-            <wp:docPr id="10" name="image8.png"/>
+            <wp:docPr id="10" name="image16.png"/>
             <a:graphic>
               <a:graphicData uri="http://schemas.openxmlformats.org/drawingml/2006/picture">
                 <pic:pic>
                   <pic:nvPicPr>
-                    <pic:cNvPr id="0" name="image8.png"/>
+                    <pic:cNvPr id="0" name="image16.png"/>
                     <pic:cNvPicPr preferRelativeResize="0"/>
                   </pic:nvPicPr>
                   <pic:blipFill>
@@ -12765,12 +12765,12 @@
           <wp:inline distB="0" distT="0" distL="0" distR="0">
             <wp:extent cx="6282690" cy="2807970"/>
             <wp:effectExtent b="0" l="0" r="0" t="0"/>
-            <wp:docPr id="13" name="image17.png"/>
+            <wp:docPr id="13" name="image13.png"/>
             <a:graphic>
               <a:graphicData uri="http://schemas.openxmlformats.org/drawingml/2006/picture">
                 <pic:pic>
                   <pic:nvPicPr>
-                    <pic:cNvPr id="0" name="image17.png"/>
+                    <pic:cNvPr id="0" name="image13.png"/>
                     <pic:cNvPicPr preferRelativeResize="0"/>
                   </pic:nvPicPr>
                   <pic:blipFill>
@@ -13484,12 +13484,12 @@
           <wp:inline distB="0" distT="0" distL="0" distR="0">
             <wp:extent cx="6269218" cy="4046220"/>
             <wp:effectExtent b="0" l="0" r="0" t="0"/>
-            <wp:docPr id="12" name="image16.png"/>
+            <wp:docPr id="12" name="image12.png"/>
             <a:graphic>
               <a:graphicData uri="http://schemas.openxmlformats.org/drawingml/2006/picture">
                 <pic:pic>
                   <pic:nvPicPr>
-                    <pic:cNvPr id="0" name="image16.png"/>
+                    <pic:cNvPr id="0" name="image12.png"/>
                     <pic:cNvPicPr preferRelativeResize="0"/>
                   </pic:nvPicPr>
                   <pic:blipFill>
@@ -13851,12 +13851,12 @@
           <wp:inline distB="0" distT="0" distL="0" distR="0">
             <wp:extent cx="4751069" cy="2640308"/>
             <wp:effectExtent b="0" l="0" r="0" t="0"/>
-            <wp:docPr id="14" name="image2.png"/>
+            <wp:docPr id="14" name="image11.png"/>
             <a:graphic>
               <a:graphicData uri="http://schemas.openxmlformats.org/drawingml/2006/picture">
                 <pic:pic>
                   <pic:nvPicPr>
-                    <pic:cNvPr id="0" name="image2.png"/>
+                    <pic:cNvPr id="0" name="image11.png"/>
                     <pic:cNvPicPr preferRelativeResize="0"/>
                   </pic:nvPicPr>
                   <pic:blipFill>
@@ -14909,12 +14909,12 @@
           <wp:inline distB="0" distT="0" distL="0" distR="0">
             <wp:extent cx="6286500" cy="806450"/>
             <wp:effectExtent b="0" l="0" r="0" t="0"/>
-            <wp:docPr descr="Capture.JPG" id="17" name="image3.jpg"/>
+            <wp:docPr descr="Capture.JPG" id="17" name="image2.jpg"/>
             <a:graphic>
               <a:graphicData uri="http://schemas.openxmlformats.org/drawingml/2006/picture">
                 <pic:pic>
                   <pic:nvPicPr>
-                    <pic:cNvPr descr="Capture.JPG" id="0" name="image3.jpg"/>
+                    <pic:cNvPr descr="Capture.JPG" id="0" name="image2.jpg"/>
                     <pic:cNvPicPr preferRelativeResize="0"/>
                   </pic:nvPicPr>
                   <pic:blipFill>
@@ -15957,12 +15957,106 @@
                 <w:szCs w:val="20"/>
                 <w:rtl w:val="0"/>
               </w:rPr>
-              <w:t xml:space="preserve">24.2.1</w:t>
+              <w:t xml:space="preserve">24.2.2</w:t>
             </w:r>
             <w:r>
               <w:rPr>
                 <w:rtl w:val="0"/>
               </w:rPr>
+            </w:r>
+          </w:p>
+        </w:tc>
+        <w:tc>
+          <w:tcPr>
+            <w:tcBorders>
+              <w:top w:color="000000" w:space="0" w:sz="4" w:val="single"/>
+              <w:left w:color="000000" w:space="0" w:sz="4" w:val="single"/>
+              <w:bottom w:color="000000" w:space="0" w:sz="4" w:val="single"/>
+              <w:right w:color="000000" w:space="0" w:sz="4" w:val="single"/>
+            </w:tcBorders>
+            <w:shd w:fill="auto" w:val="clear"/>
+            <w:vAlign w:val="center"/>
+          </w:tcPr>
+          <w:p>
+            <w:pPr>
+              <w:spacing w:after="0" w:line="240" w:lineRule="auto"/>
+              <w:rPr>
+                <w:sz w:val="20"/>
+                <w:szCs w:val="20"/>
+              </w:rPr>
+            </w:pPr>
+            <w:r>
+              <w:rPr>
+                <w:sz w:val="20"/>
+                <w:szCs w:val="20"/>
+                <w:rtl w:val="0"/>
+              </w:rPr>
+              <w:t xml:space="preserve">13-Jun-2024</w:t>
+            </w:r>
+          </w:p>
+        </w:tc>
+        <w:tc>
+          <w:tcPr>
+            <w:tcBorders>
+              <w:top w:color="000000" w:space="0" w:sz="4" w:val="single"/>
+              <w:left w:color="000000" w:space="0" w:sz="4" w:val="single"/>
+              <w:bottom w:color="000000" w:space="0" w:sz="4" w:val="single"/>
+              <w:right w:color="000000" w:space="0" w:sz="4" w:val="single"/>
+            </w:tcBorders>
+            <w:shd w:fill="auto" w:val="clear"/>
+            <w:vAlign w:val="center"/>
+          </w:tcPr>
+          <w:p>
+            <w:pPr>
+              <w:spacing w:after="0" w:line="240" w:lineRule="auto"/>
+              <w:rPr>
+                <w:sz w:val="20"/>
+                <w:szCs w:val="20"/>
+              </w:rPr>
+            </w:pPr>
+            <w:r>
+              <w:rPr>
+                <w:sz w:val="20"/>
+                <w:szCs w:val="20"/>
+                <w:rtl w:val="0"/>
+              </w:rPr>
+              <w:t xml:space="preserve">* Import callback URL is generalised</w:t>
+            </w:r>
+          </w:p>
+        </w:tc>
+      </w:tr>
+      <w:tr>
+        <w:trPr>
+          <w:cantSplit w:val="0"/>
+          <w:trHeight w:val="509" w:hRule="atLeast"/>
+          <w:tblHeader w:val="0"/>
+        </w:trPr>
+        <w:tc>
+          <w:tcPr>
+            <w:tcBorders>
+              <w:top w:color="000000" w:space="0" w:sz="4" w:val="single"/>
+              <w:left w:color="000000" w:space="0" w:sz="4" w:val="single"/>
+              <w:bottom w:color="000000" w:space="0" w:sz="4" w:val="single"/>
+              <w:right w:color="000000" w:space="0" w:sz="4" w:val="single"/>
+            </w:tcBorders>
+            <w:shd w:fill="auto" w:val="clear"/>
+            <w:vAlign w:val="center"/>
+          </w:tcPr>
+          <w:p>
+            <w:pPr>
+              <w:spacing w:after="0" w:line="240" w:lineRule="auto"/>
+              <w:rPr>
+                <w:sz w:val="20"/>
+                <w:szCs w:val="20"/>
+              </w:rPr>
+            </w:pPr>
+            <w:r>
+              <w:rPr>
+                <w:sz w:val="20"/>
+                <w:szCs w:val="20"/>
+                <w:rtl w:val="0"/>
+              </w:rPr>
+              <w:t xml:space="preserve">24.2.1</w:t>
             </w:r>
           </w:p>
         </w:tc>
@@ -20325,12 +20419,12 @@
           <wp:extent cx="2095500" cy="431800"/>
           <wp:effectExtent b="0" l="0" r="0" t="0"/>
           <wp:wrapNone/>
-          <wp:docPr id="2" name="image7.png"/>
+          <wp:docPr id="2" name="image1.png"/>
           <a:graphic>
             <a:graphicData uri="http://schemas.openxmlformats.org/drawingml/2006/picture">
               <pic:pic>
                 <pic:nvPicPr>
-                  <pic:cNvPr id="0" name="image7.png"/>
+                  <pic:cNvPr id="0" name="image1.png"/>
                   <pic:cNvPicPr preferRelativeResize="0"/>
                 </pic:nvPicPr>
                 <pic:blipFill>
@@ -20498,12 +20592,12 @@
           <wp:extent cx="2095500" cy="431800"/>
           <wp:effectExtent b="0" l="0" r="0" t="0"/>
           <wp:wrapNone/>
-          <wp:docPr id="1" name="image7.png"/>
+          <wp:docPr id="1" name="image1.png"/>
           <a:graphic>
             <a:graphicData uri="http://schemas.openxmlformats.org/drawingml/2006/picture">
               <pic:pic>
                 <pic:nvPicPr>
-                  <pic:cNvPr id="0" name="image7.png"/>
+                  <pic:cNvPr id="0" name="image1.png"/>
                   <pic:cNvPicPr preferRelativeResize="0"/>
                 </pic:nvPicPr>
                 <pic:blipFill>

</xml_diff>